<commit_message>
commiting 3 files into git local repository
</commit_message>
<xml_diff>
--- a/test3.docx
+++ b/test3.docx
@@ -13,6 +13,12 @@
           <w:lang w:val="en-US"/>
         </w:rPr>
         <w:t>This is test3 files</w:t>
+      </w:r>
+      <w:r>
+        <w:rPr>
+          <w:lang w:val="en-US"/>
+        </w:rPr>
+        <w:t xml:space="preserve"> is good</w:t>
       </w:r>
     </w:p>
     <w:sectPr>

</xml_diff>